<commit_message>
added supplementary to the title
</commit_message>
<xml_diff>
--- a/bluegill_grow/blg_tutorial.docx
+++ b/bluegill_grow/blg_tutorial.docx
@@ -6,6 +6,24 @@
       <w:pPr>
         <w:pStyle w:val="Title"/>
       </w:pPr>
+      <w:r>
+        <w:t xml:space="preserve">Supplementary</w:t>
+      </w:r>
+      <w:r>
+        <w:t xml:space="preserve"> </w:t>
+      </w:r>
+      <w:r>
+        <w:t xml:space="preserve">Material</w:t>
+      </w:r>
+      <w:r>
+        <w:t xml:space="preserve"> </w:t>
+      </w:r>
+      <w:r>
+        <w:t xml:space="preserve">1:</w:t>
+      </w:r>
+      <w:r>
+        <w:t xml:space="preserve"> </w:t>
+      </w:r>
       <w:r>
         <w:t xml:space="preserve">Bluegill</w:t>
       </w:r>

</xml_diff>